<commit_message>
Se implementaron todos los reportes
</commit_message>
<xml_diff>
--- a/storage/test.docx
+++ b/storage/test.docx
@@ -667,7 +667,17 @@
         </w:tc>
       </w:tr>
     </w:tbl>
+    <w:p>
+      <w:r>
+        <w:pict>
+          <v:curve from="1,100" to="200,1" control1="1,50" control2="200,50">
+            <v:stroke on="t" color="#66cc00" weight="2pt" dashstyle="dash" startarrow="diamond" endarrow="block"/>
+          </v:curve>
+        </w:pict>
+      </w:r>
+    </w:p>
     <w:sectPr>
+      <w:headerReference w:type="default" r:id="rId8"/>
       <w:pgSz w:orient="portrait" w:w="12240" w:h="15840"/>
       <w:pgMar w:top="1133.8582677165352" w:right="1133.8582677165352" w:bottom="566.9291338582676" w:left="2267.7165354330705" w:header="720" w:footer="720" w:gutter="0"/>
       <w:cols w:num="1" w:space="720"/>
@@ -678,6 +688,23 @@
 
 <file path=word/comments.xml><?xml version="1.0" encoding="utf-8"?>
 <w:comments xmlns:ve="http://schemas.openxmlformats.org/markup-compatibility/2006" xmlns:o="urn:schemas-microsoft-com:office:office" xmlns:r="http://schemas.openxmlformats.org/officeDocument/2006/relationships" xmlns:m="http://schemas.openxmlformats.org/officeDocument/2006/math" xmlns:v="urn:schemas-microsoft-com:vml" xmlns:wp="http://schemas.openxmlformats.org/drawingml/2006/wordprocessingDrawing" xmlns:w10="urn:schemas-microsoft-com:office:word" xmlns:w="http://schemas.openxmlformats.org/wordprocessingml/2006/main" xmlns:wne="http://schemas.microsoft.com/office/word/2006/wordml"/>
+</file>
+
+<file path=word/header1.xml><?xml version="1.0" encoding="utf-8"?>
+<w:hdr xmlns:ve="http://schemas.openxmlformats.org/markup-compatibility/2006" xmlns:o="urn:schemas-microsoft-com:office:office" xmlns:r="http://schemas.openxmlformats.org/officeDocument/2006/relationships" xmlns:m="http://schemas.openxmlformats.org/officeDocument/2006/math" xmlns:v="urn:schemas-microsoft-com:vml" xmlns:wp="http://schemas.openxmlformats.org/drawingml/2006/wordprocessingDrawing" xmlns:w10="urn:schemas-microsoft-com:office:word" xmlns:w="http://schemas.openxmlformats.org/wordprocessingml/2006/main" xmlns:wne="http://schemas.microsoft.com/office/word/2006/wordml">
+  <w:p>
+    <w:pPr/>
+    <w:r>
+      <w:rPr>
+        <w:rFonts w:ascii="Arial" w:hAnsi="Arial" w:eastAsia="Arial" w:cs="Arial"/>
+        <w:color w:val="FF0000"/>
+        <w:sz w:val="120"/>
+        <w:szCs w:val="120"/>
+      </w:rPr>
+      <w:t xml:space="preserve">ANULADO</w:t>
+    </w:r>
+  </w:p>
+</w:hdr>
 </file>
 
 <file path=word/numbering.xml><?xml version="1.0" encoding="utf-8"?>

</xml_diff>

<commit_message>
base de datos vacia con las modificaciones para prueba
</commit_message>
<xml_diff>
--- a/storage/test.docx
+++ b/storage/test.docx
@@ -14,7 +14,7 @@
     </w:p>
     <w:p>
       <w:pPr>
-        <w:ind w:left="5040" w:right="0"/>
+        <w:jc w:val="right"/>
       </w:pPr>
       <w:r>
         <w:rPr>
@@ -26,7 +26,7 @@
           <w:bCs w:val="0"/>
           <w:u w:val="single"/>
         </w:rPr>
-        <w:t xml:space="preserve">UNIDAD DE COMERCIALIZACION
+        <w:t xml:space="preserve">UNIDAD DE PRESUPUESTO Y TESORERIA
 </w:t>
       </w:r>
     </w:p>
@@ -60,7 +60,7 @@
           <w:b w:val="1"/>
           <w:bCs w:val="1"/>
         </w:rPr>
-        <w:t xml:space="preserve">000028</w:t>
+        <w:t xml:space="preserve">000021</w:t>
       </w:r>
     </w:p>
     <w:tbl>
@@ -101,7 +101,7 @@
                 <w:smallCaps w:val="0"/>
                 <w:caps w:val="1"/>
               </w:rPr>
-              <w:t xml:space="preserve">: Villamontes</w:t>
+              <w:t xml:space="preserve">: IVO</w:t>
             </w:r>
           </w:p>
         </w:tc>
@@ -139,7 +139,7 @@
                 <w:smallCaps w:val="0"/>
                 <w:caps w:val="1"/>
               </w:rPr>
-              <w:t xml:space="preserve">: 2023-09-08</w:t>
+              <w:t xml:space="preserve">: 2023-10-30</w:t>
             </w:r>
           </w:p>
         </w:tc>
@@ -196,7 +196,7 @@
                 <w:color w:val="black"/>
                 <w:caps w:val="0"/>
               </w:rPr>
-              <w:t xml:space="preserve">Nro. de recibe </w:t>
+              <w:t xml:space="preserve">Por Concepto </w:t>
             </w:r>
           </w:p>
         </w:tc>
@@ -215,45 +215,7 @@
                 <w:smallCaps w:val="0"/>
                 <w:caps w:val="1"/>
               </w:rPr>
-              <w:t xml:space="preserve">: 7896</w:t>
-            </w:r>
-          </w:p>
-        </w:tc>
-      </w:tr>
-      <w:tr>
-        <w:trPr/>
-        <w:tc>
-          <w:tcPr>
-            <w:tcW w:w="2000" w:type="dxa"/>
-          </w:tcPr>
-          <w:p>
-            <w:pPr/>
-            <w:r>
-              <w:rPr>
-                <w:rFonts w:ascii="Times New Roman" w:hAnsi="Times New Roman" w:eastAsia="Times New Roman" w:cs="Times New Roman"/>
-                <w:color w:val="black"/>
-                <w:caps w:val="0"/>
-              </w:rPr>
-              <w:t xml:space="preserve">Por Concepto </w:t>
-            </w:r>
-          </w:p>
-        </w:tc>
-        <w:tc>
-          <w:tcPr>
-            <w:tcW w:w="2000" w:type="dxa"/>
-          </w:tcPr>
-          <w:p>
-            <w:pPr/>
-            <w:r>
-              <w:rPr>
-                <w:rFonts w:ascii="Bahnschrift SemiBold" w:hAnsi="Bahnschrift SemiBold" w:eastAsia="Bahnschrift SemiBold" w:cs="Bahnschrift SemiBold"/>
-                <w:color w:val="black"/>
-                <w:sz w:val="20"/>
-                <w:szCs w:val="20"/>
-                <w:smallCaps w:val="0"/>
-                <w:caps w:val="1"/>
-              </w:rPr>
-              <w:t xml:space="preserve">: Verduras</w:t>
+              <w:t xml:space="preserve">: Aranceles</w:t>
             </w:r>
           </w:p>
         </w:tc>
@@ -430,7 +392,7 @@
                 <w:szCs w:val="16"/>
                 <w:caps w:val="0"/>
               </w:rPr>
-              <w:t xml:space="preserve">1</w:t>
+              <w:t xml:space="preserve">2</w:t>
             </w:r>
           </w:p>
         </w:tc>
@@ -458,7 +420,7 @@
                 <w:szCs w:val="16"/>
                 <w:caps w:val="0"/>
               </w:rPr>
-              <w:t xml:space="preserve">Perejil</w:t>
+              <w:t xml:space="preserve">Certificado de Notas</w:t>
             </w:r>
           </w:p>
         </w:tc>
@@ -487,7 +449,7 @@
                 <w:szCs w:val="16"/>
                 <w:caps w:val="0"/>
               </w:rPr>
-              <w:t xml:space="preserve">2</w:t>
+              <w:t xml:space="preserve">50</w:t>
             </w:r>
           </w:p>
         </w:tc>
@@ -516,7 +478,7 @@
                 <w:szCs w:val="16"/>
                 <w:caps w:val="0"/>
               </w:rPr>
-              <w:t xml:space="preserve">2</w:t>
+              <w:t xml:space="preserve">50</w:t>
             </w:r>
           </w:p>
         </w:tc>
@@ -527,6 +489,126 @@
         </w:trPr>
         <w:tc>
           <w:tcPr>
+            <w:tcW w:w="2000" w:type="dxa"/>
+            <w:vAlign w:val="center"/>
+            <w:tcBorders>
+              <w:top w:val="single" w:sz="4" w:color="000000"/>
+              <w:left w:val="double" w:sz="4" w:color="000000"/>
+              <w:right w:val="single" w:sz="4" w:color="000000"/>
+              <w:bottom w:val="single" w:sz="4" w:color="000000"/>
+            </w:tcBorders>
+            <w:gridSpan w:val="1"/>
+          </w:tcPr>
+          <w:p>
+            <w:pPr>
+              <w:jc w:val="center"/>
+              <w:spacing w:after="0"/>
+            </w:pPr>
+            <w:r>
+              <w:rPr>
+                <w:rFonts w:ascii="Cambria" w:hAnsi="Cambria" w:eastAsia="Cambria" w:cs="Cambria"/>
+                <w:color w:val="black"/>
+                <w:sz w:val="16"/>
+                <w:szCs w:val="16"/>
+                <w:caps w:val="0"/>
+              </w:rPr>
+              <w:t xml:space="preserve">2</w:t>
+            </w:r>
+          </w:p>
+        </w:tc>
+        <w:tc>
+          <w:tcPr>
+            <w:tcW w:w="9000" w:type="dxa"/>
+            <w:vAlign w:val="center"/>
+            <w:tcBorders>
+              <w:top w:val="single" w:sz="4" w:color="000000"/>
+              <w:left w:val="single" w:sz="4" w:color="000000"/>
+              <w:right w:val="single" w:sz="4" w:color="000000"/>
+              <w:bottom w:val="single" w:sz="4" w:color="000000"/>
+            </w:tcBorders>
+            <w:gridSpan w:val="1"/>
+          </w:tcPr>
+          <w:p>
+            <w:pPr>
+              <w:spacing w:after="0"/>
+            </w:pPr>
+            <w:r>
+              <w:rPr>
+                <w:rFonts w:ascii="Cambria" w:hAnsi="Cambria" w:eastAsia="Cambria" w:cs="Cambria"/>
+                <w:color w:val="black"/>
+                <w:sz w:val="16"/>
+                <w:szCs w:val="16"/>
+                <w:caps w:val="0"/>
+              </w:rPr>
+              <w:t xml:space="preserve">Pago Historicos</w:t>
+            </w:r>
+          </w:p>
+        </w:tc>
+        <w:tc>
+          <w:tcPr>
+            <w:tcW w:w="2000" w:type="dxa"/>
+            <w:vAlign w:val="center"/>
+            <w:tcBorders>
+              <w:top w:val="single" w:sz="4" w:color="000000"/>
+              <w:left w:val="single" w:sz="4" w:color="000000"/>
+              <w:right w:val="single" w:sz="4" w:color="000000"/>
+              <w:bottom w:val="single" w:sz="4" w:color="000000"/>
+            </w:tcBorders>
+            <w:gridSpan w:val="1"/>
+          </w:tcPr>
+          <w:p>
+            <w:pPr>
+              <w:jc w:val="center"/>
+              <w:spacing w:after="0"/>
+            </w:pPr>
+            <w:r>
+              <w:rPr>
+                <w:rFonts w:ascii="Cambria" w:hAnsi="Cambria" w:eastAsia="Cambria" w:cs="Cambria"/>
+                <w:color w:val="black"/>
+                <w:sz w:val="16"/>
+                <w:szCs w:val="16"/>
+                <w:caps w:val="0"/>
+              </w:rPr>
+              <w:t xml:space="preserve">15</w:t>
+            </w:r>
+          </w:p>
+        </w:tc>
+        <w:tc>
+          <w:tcPr>
+            <w:tcW w:w="2000" w:type="dxa"/>
+            <w:vAlign w:val="center"/>
+            <w:tcBorders>
+              <w:top w:val="single" w:sz="4" w:color="000000"/>
+              <w:left w:val="single" w:sz="4" w:color="000000"/>
+              <w:right w:val="double" w:sz="4" w:color="000000"/>
+              <w:bottom w:val="single" w:sz="4" w:color="000000"/>
+            </w:tcBorders>
+            <w:gridSpan w:val="1"/>
+          </w:tcPr>
+          <w:p>
+            <w:pPr>
+              <w:jc w:val="center"/>
+              <w:spacing w:after="0"/>
+            </w:pPr>
+            <w:r>
+              <w:rPr>
+                <w:rFonts w:ascii="Cambria" w:hAnsi="Cambria" w:eastAsia="Cambria" w:cs="Cambria"/>
+                <w:color w:val="black"/>
+                <w:sz w:val="16"/>
+                <w:szCs w:val="16"/>
+                <w:caps w:val="0"/>
+              </w:rPr>
+              <w:t xml:space="preserve">15</w:t>
+            </w:r>
+          </w:p>
+        </w:tc>
+      </w:tr>
+      <w:tr>
+        <w:trPr>
+          <w:trHeight w:val="419.5275590551181" w:hRule="atLeast"/>
+        </w:trPr>
+        <w:tc>
+          <w:tcPr>
             <w:tcW w:w="13000" w:type="dxa"/>
             <w:vAlign w:val="center"/>
             <w:tcBorders>
@@ -582,7 +664,7 @@
                 <w:bCs w:val="1"/>
                 <w:caps w:val="0"/>
               </w:rPr>
-              <w:t xml:space="preserve">2</w:t>
+              <w:t xml:space="preserve">130</w:t>
             </w:r>
           </w:p>
         </w:tc>
@@ -668,12 +750,25 @@
       </w:tr>
     </w:tbl>
     <w:p>
+      <w:pPr/>
       <w:r>
-        <w:pict>
-          <v:curve from="1,100" to="200,1" control1="1,50" control2="200,50">
-            <v:stroke on="t" color="#66cc00" weight="2pt" dashstyle="dash" startarrow="diamond" endarrow="block"/>
-          </v:curve>
-        </w:pict>
+        <w:rPr/>
+        <w:t xml:space="preserve">
+</w:t>
+      </w:r>
+    </w:p>
+    <w:p>
+      <w:pPr>
+        <w:jc w:val="right"/>
+      </w:pPr>
+      <w:r>
+        <w:rPr>
+          <w:rFonts w:ascii="Agency FB" w:hAnsi="Agency FB" w:eastAsia="Agency FB" w:cs="Agency FB"/>
+          <w:color w:val="&#9;#0000FF"/>
+          <w:sz w:val="16"/>
+          <w:szCs w:val="16"/>
+        </w:rPr>
+        <w:t xml:space="preserve">usuario erikabr20@hotmail.com</w:t>
       </w:r>
     </w:p>
     <w:sectPr>
@@ -693,13 +788,15 @@
 <file path=word/header1.xml><?xml version="1.0" encoding="utf-8"?>
 <w:hdr xmlns:ve="http://schemas.openxmlformats.org/markup-compatibility/2006" xmlns:o="urn:schemas-microsoft-com:office:office" xmlns:r="http://schemas.openxmlformats.org/officeDocument/2006/relationships" xmlns:m="http://schemas.openxmlformats.org/officeDocument/2006/math" xmlns:v="urn:schemas-microsoft-com:vml" xmlns:wp="http://schemas.openxmlformats.org/drawingml/2006/wordprocessingDrawing" xmlns:w10="urn:schemas-microsoft-com:office:word" xmlns:w="http://schemas.openxmlformats.org/wordprocessingml/2006/main" xmlns:wne="http://schemas.microsoft.com/office/word/2006/wordml">
   <w:p>
-    <w:pPr/>
+    <w:pPr>
+      <w:jc w:val="center"/>
+    </w:pPr>
     <w:r>
       <w:rPr>
-        <w:rFonts w:ascii="Arial" w:hAnsi="Arial" w:eastAsia="Arial" w:cs="Arial"/>
+        <w:rFonts w:ascii="Chiller" w:hAnsi="Chiller" w:eastAsia="Chiller" w:cs="Chiller"/>
         <w:color w:val="FF0000"/>
-        <w:sz w:val="120"/>
-        <w:szCs w:val="120"/>
+        <w:sz w:val="150"/>
+        <w:szCs w:val="150"/>
       </w:rPr>
       <w:t xml:space="preserve">ANULADO</w:t>
     </w:r>

</xml_diff>